<commit_message>
index changed, final predictions added
</commit_message>
<xml_diff>
--- a/Resources/Supporting documents/List of column headers just after using one hot encoder.docx
+++ b/Resources/Supporting documents/List of column headers just after using one hot encoder.docx
@@ -10,6 +10,140 @@
           <w:szCs w:val="32"/>
         </w:rPr>
       </w:pPr>
+      <w:r>
+        <w:rPr>
+          <w:rFonts w:ascii="Times New Roman" w:hAnsi="Times New Roman" w:cs="Times New Roman"/>
+          <w:sz w:val="32"/>
+          <w:szCs w:val="32"/>
+        </w:rPr>
+        <w:t>List of column headers just after using one hot encoder</w:t>
+      </w:r>
+    </w:p>
+    <w:p>
+      <w:pPr>
+        <w:rPr>
+          <w:rFonts w:ascii="Times New Roman" w:hAnsi="Times New Roman" w:cs="Times New Roman"/>
+        </w:rPr>
+      </w:pPr>
+    </w:p>
+    <w:p>
+      <w:pPr>
+        <w:rPr>
+          <w:rFonts w:ascii="Times New Roman" w:hAnsi="Times New Roman" w:cs="Times New Roman"/>
+          <w:sz w:val="32"/>
+          <w:szCs w:val="32"/>
+        </w:rPr>
+      </w:pPr>
+      <w:r>
+        <w:rPr>
+          <w:rFonts w:ascii="Times New Roman" w:hAnsi="Times New Roman" w:cs="Times New Roman"/>
+          <w:sz w:val="32"/>
+          <w:szCs w:val="32"/>
+        </w:rPr>
+        <w:t xml:space="preserve">"0_I don't know", '0_No', '0_Not eligible for coverage / N/A', '0_Yes', </w:t>
+      </w:r>
+    </w:p>
+    <w:p>
+      <w:pPr>
+        <w:rPr>
+          <w:rFonts w:ascii="Times New Roman" w:hAnsi="Times New Roman" w:cs="Times New Roman"/>
+          <w:sz w:val="32"/>
+          <w:szCs w:val="32"/>
+        </w:rPr>
+      </w:pPr>
+      <w:r>
+        <w:rPr>
+          <w:rFonts w:ascii="Times New Roman" w:hAnsi="Times New Roman" w:cs="Times New Roman"/>
+          <w:sz w:val="32"/>
+          <w:szCs w:val="32"/>
+        </w:rPr>
+        <w:t>'1_I am not sure', '1_No', '1_Yes',</w:t>
+      </w:r>
+    </w:p>
+    <w:p>
+      <w:pPr>
+        <w:rPr>
+          <w:rFonts w:ascii="Times New Roman" w:hAnsi="Times New Roman" w:cs="Times New Roman"/>
+          <w:sz w:val="32"/>
+          <w:szCs w:val="32"/>
+        </w:rPr>
+      </w:pPr>
+      <w:r>
+        <w:rPr>
+          <w:rFonts w:ascii="Times New Roman" w:hAnsi="Times New Roman" w:cs="Times New Roman"/>
+          <w:sz w:val="32"/>
+          <w:szCs w:val="32"/>
+        </w:rPr>
+        <w:t xml:space="preserve"> "2_I don't know", '2_No', '2_Yes', </w:t>
+      </w:r>
+    </w:p>
+    <w:p>
+      <w:pPr>
+        <w:rPr>
+          <w:rFonts w:ascii="Times New Roman" w:hAnsi="Times New Roman" w:cs="Times New Roman"/>
+          <w:sz w:val="32"/>
+          <w:szCs w:val="32"/>
+        </w:rPr>
+      </w:pPr>
+      <w:r>
+        <w:rPr>
+          <w:rFonts w:ascii="Times New Roman" w:hAnsi="Times New Roman" w:cs="Times New Roman"/>
+          <w:sz w:val="32"/>
+          <w:szCs w:val="32"/>
+        </w:rPr>
+        <w:t xml:space="preserve">"3_I don't know", '3_Neither easy nor difficult', '3_Somewhat difficult', '3_Somewhat easy', '3_Very difficult', '3_Very easy', </w:t>
+      </w:r>
+    </w:p>
+    <w:p>
+      <w:pPr>
+        <w:rPr>
+          <w:rFonts w:ascii="Times New Roman" w:hAnsi="Times New Roman" w:cs="Times New Roman"/>
+          <w:sz w:val="32"/>
+          <w:szCs w:val="32"/>
+        </w:rPr>
+      </w:pPr>
+      <w:r>
+        <w:rPr>
+          <w:rFonts w:ascii="Times New Roman" w:hAnsi="Times New Roman" w:cs="Times New Roman"/>
+          <w:sz w:val="32"/>
+          <w:szCs w:val="32"/>
+        </w:rPr>
+        <w:t>'4_Maybe', '4_No', '4_Yes',</w:t>
+      </w:r>
+    </w:p>
+    <w:p>
+      <w:pPr>
+        <w:rPr>
+          <w:rFonts w:ascii="Times New Roman" w:hAnsi="Times New Roman" w:cs="Times New Roman"/>
+          <w:sz w:val="32"/>
+          <w:szCs w:val="32"/>
+        </w:rPr>
+      </w:pPr>
+      <w:r>
+        <w:rPr>
+          <w:rFonts w:ascii="Times New Roman" w:hAnsi="Times New Roman" w:cs="Times New Roman"/>
+          <w:sz w:val="32"/>
+          <w:szCs w:val="32"/>
+        </w:rPr>
+        <w:t xml:space="preserve"> '5_Maybe', '5_No', '5_Yes', </w:t>
+      </w:r>
+    </w:p>
+    <w:p>
+      <w:pPr>
+        <w:rPr>
+          <w:rFonts w:ascii="Times New Roman" w:hAnsi="Times New Roman" w:cs="Times New Roman"/>
+          <w:sz w:val="32"/>
+          <w:szCs w:val="32"/>
+        </w:rPr>
+      </w:pPr>
+      <w:r>
+        <w:rPr>
+          <w:rFonts w:ascii="Times New Roman" w:hAnsi="Times New Roman" w:cs="Times New Roman"/>
+          <w:sz w:val="32"/>
+          <w:szCs w:val="32"/>
+        </w:rPr>
+        <w:t>"6_I don't know",</w:t>
+      </w:r>
       <w:bookmarkStart w:id="0" w:name="_GoBack"/>
       <w:bookmarkEnd w:id="0"/>
       <w:r>
@@ -18,132 +152,6 @@
           <w:sz w:val="32"/>
           <w:szCs w:val="32"/>
         </w:rPr>
-        <w:t>List of column headers just after using one hot encoder</w:t>
-      </w:r>
-    </w:p>
-    <w:p>
-      <w:pPr>
-        <w:rPr>
-          <w:rFonts w:ascii="Times New Roman" w:hAnsi="Times New Roman" w:cs="Times New Roman"/>
-        </w:rPr>
-      </w:pPr>
-    </w:p>
-    <w:p>
-      <w:pPr>
-        <w:rPr>
-          <w:rFonts w:ascii="Times New Roman" w:hAnsi="Times New Roman" w:cs="Times New Roman"/>
-          <w:sz w:val="32"/>
-          <w:szCs w:val="32"/>
-        </w:rPr>
-      </w:pPr>
-      <w:r>
-        <w:rPr>
-          <w:rFonts w:ascii="Times New Roman" w:hAnsi="Times New Roman" w:cs="Times New Roman"/>
-          <w:sz w:val="32"/>
-          <w:szCs w:val="32"/>
-        </w:rPr>
-        <w:t xml:space="preserve">"0_I don't know", '0_No', '0_Not eligible for coverage / N/A', '0_Yes', </w:t>
-      </w:r>
-    </w:p>
-    <w:p>
-      <w:pPr>
-        <w:rPr>
-          <w:rFonts w:ascii="Times New Roman" w:hAnsi="Times New Roman" w:cs="Times New Roman"/>
-          <w:sz w:val="32"/>
-          <w:szCs w:val="32"/>
-        </w:rPr>
-      </w:pPr>
-      <w:r>
-        <w:rPr>
-          <w:rFonts w:ascii="Times New Roman" w:hAnsi="Times New Roman" w:cs="Times New Roman"/>
-          <w:sz w:val="32"/>
-          <w:szCs w:val="32"/>
-        </w:rPr>
-        <w:t>'1_I am not sure', '1_No', '1_Yes',</w:t>
-      </w:r>
-    </w:p>
-    <w:p>
-      <w:pPr>
-        <w:rPr>
-          <w:rFonts w:ascii="Times New Roman" w:hAnsi="Times New Roman" w:cs="Times New Roman"/>
-          <w:sz w:val="32"/>
-          <w:szCs w:val="32"/>
-        </w:rPr>
-      </w:pPr>
-      <w:r>
-        <w:rPr>
-          <w:rFonts w:ascii="Times New Roman" w:hAnsi="Times New Roman" w:cs="Times New Roman"/>
-          <w:sz w:val="32"/>
-          <w:szCs w:val="32"/>
-        </w:rPr>
-        <w:t xml:space="preserve"> "2_I don't know", '2_No', '2_Yes', </w:t>
-      </w:r>
-    </w:p>
-    <w:p>
-      <w:pPr>
-        <w:rPr>
-          <w:rFonts w:ascii="Times New Roman" w:hAnsi="Times New Roman" w:cs="Times New Roman"/>
-          <w:sz w:val="32"/>
-          <w:szCs w:val="32"/>
-        </w:rPr>
-      </w:pPr>
-      <w:r>
-        <w:rPr>
-          <w:rFonts w:ascii="Times New Roman" w:hAnsi="Times New Roman" w:cs="Times New Roman"/>
-          <w:sz w:val="32"/>
-          <w:szCs w:val="32"/>
-        </w:rPr>
-        <w:t xml:space="preserve">"3_I don't know", '3_Neither easy nor difficult', '3_Somewhat difficult', '3_Somewhat easy', '3_Very difficult', '3_Very easy', </w:t>
-      </w:r>
-    </w:p>
-    <w:p>
-      <w:pPr>
-        <w:rPr>
-          <w:rFonts w:ascii="Times New Roman" w:hAnsi="Times New Roman" w:cs="Times New Roman"/>
-          <w:sz w:val="32"/>
-          <w:szCs w:val="32"/>
-        </w:rPr>
-      </w:pPr>
-      <w:r>
-        <w:rPr>
-          <w:rFonts w:ascii="Times New Roman" w:hAnsi="Times New Roman" w:cs="Times New Roman"/>
-          <w:sz w:val="32"/>
-          <w:szCs w:val="32"/>
-        </w:rPr>
-        <w:t>'4_Maybe', '4_No', '4_Yes',</w:t>
-      </w:r>
-    </w:p>
-    <w:p>
-      <w:pPr>
-        <w:rPr>
-          <w:rFonts w:ascii="Times New Roman" w:hAnsi="Times New Roman" w:cs="Times New Roman"/>
-          <w:sz w:val="32"/>
-          <w:szCs w:val="32"/>
-        </w:rPr>
-      </w:pPr>
-      <w:r>
-        <w:rPr>
-          <w:rFonts w:ascii="Times New Roman" w:hAnsi="Times New Roman" w:cs="Times New Roman"/>
-          <w:sz w:val="32"/>
-          <w:szCs w:val="32"/>
-        </w:rPr>
-        <w:t xml:space="preserve"> '5_Maybe', '5_No', '5_Yes', "6_I don't know",</w:t>
-      </w:r>
-    </w:p>
-    <w:p>
-      <w:pPr>
-        <w:rPr>
-          <w:rFonts w:ascii="Times New Roman" w:hAnsi="Times New Roman" w:cs="Times New Roman"/>
-          <w:sz w:val="32"/>
-          <w:szCs w:val="32"/>
-        </w:rPr>
-      </w:pPr>
-      <w:r>
-        <w:rPr>
-          <w:rFonts w:ascii="Times New Roman" w:hAnsi="Times New Roman" w:cs="Times New Roman"/>
-          <w:sz w:val="32"/>
-          <w:szCs w:val="32"/>
-        </w:rPr>
         <w:t xml:space="preserve"> '6_No', '6_Yes',</w:t>
       </w:r>
     </w:p>
@@ -609,51 +617,15 @@
           <w:sz w:val="32"/>
           <w:szCs w:val="32"/>
         </w:rPr>
-        <w:t xml:space="preserve"> </w:t>
-      </w:r>
-      <w:proofErr w:type="gramStart"/>
-      <w:r>
-        <w:rPr>
-          <w:rFonts w:ascii="Times New Roman" w:hAnsi="Times New Roman" w:cs="Times New Roman"/>
-          <w:sz w:val="32"/>
-          <w:szCs w:val="32"/>
-        </w:rPr>
-        <w:t>these</w:t>
-      </w:r>
-      <w:proofErr w:type="gramEnd"/>
-      <w:r>
-        <w:rPr>
-          <w:rFonts w:ascii="Times New Roman" w:hAnsi="Times New Roman" w:cs="Times New Roman"/>
-          <w:sz w:val="32"/>
-          <w:szCs w:val="32"/>
-        </w:rPr>
-        <w:t xml:space="preserve"> two </w:t>
-      </w:r>
-      <w:r>
-        <w:rPr>
-          <w:rFonts w:ascii="Times New Roman" w:hAnsi="Times New Roman" w:cs="Times New Roman"/>
-          <w:sz w:val="32"/>
-          <w:szCs w:val="32"/>
-        </w:rPr>
-        <w:t xml:space="preserve">columns are already in </w:t>
-      </w:r>
-      <w:proofErr w:type="spellStart"/>
-      <w:r>
-        <w:rPr>
-          <w:rFonts w:ascii="Times New Roman" w:hAnsi="Times New Roman" w:cs="Times New Roman"/>
-          <w:sz w:val="32"/>
-          <w:szCs w:val="32"/>
-        </w:rPr>
-        <w:t>int</w:t>
-      </w:r>
-      <w:proofErr w:type="spellEnd"/>
-      <w:r>
-        <w:rPr>
-          <w:rFonts w:ascii="Times New Roman" w:hAnsi="Times New Roman" w:cs="Times New Roman"/>
-          <w:sz w:val="32"/>
-          <w:szCs w:val="32"/>
-        </w:rPr>
-        <w:t xml:space="preserve"> format from the original dataset</w:t>
+        <w:t xml:space="preserve"> these two </w:t>
+      </w:r>
+      <w:r>
+        <w:rPr>
+          <w:rFonts w:ascii="Times New Roman" w:hAnsi="Times New Roman" w:cs="Times New Roman"/>
+          <w:sz w:val="32"/>
+          <w:szCs w:val="32"/>
+        </w:rPr>
+        <w:t>columns are already in int format from the original dataset</w:t>
       </w:r>
     </w:p>
     <w:sectPr>

</xml_diff>